<commit_message>
Bo sung Doc HDSD
</commit_message>
<xml_diff>
--- a/QuanLyHoaDonDoc.docx
+++ b/QuanLyHoaDonDoc.docx
@@ -8861,8 +8861,6 @@
             <w:r>
               <w:t>Thông tin công ty</w:t>
             </w:r>
-            <w:bookmarkStart w:id="9" w:name="_GoBack"/>
-            <w:bookmarkEnd w:id="9"/>
           </w:p>
         </w:tc>
         <w:tc>
@@ -8973,7 +8971,7 @@
           <w:szCs w:val="36"/>
         </w:rPr>
       </w:pPr>
-      <w:bookmarkStart w:id="10" w:name="_Toc513815866"/>
+      <w:bookmarkStart w:id="9" w:name="_Toc513815866"/>
       <w:r>
         <w:rPr>
           <w:rFonts w:ascii="Times New Roman" w:hAnsi="Times New Roman" w:cs="Times New Roman"/>
@@ -8983,7 +8981,7 @@
         <w:lastRenderedPageBreak/>
         <w:t>Lời mở đầu:</w:t>
       </w:r>
-      <w:bookmarkEnd w:id="10"/>
+      <w:bookmarkEnd w:id="9"/>
     </w:p>
     <w:p>
       <w:pPr>
@@ -9049,7 +9047,7 @@
           <w:szCs w:val="36"/>
         </w:rPr>
       </w:pPr>
-      <w:bookmarkStart w:id="11" w:name="_Toc513815867"/>
+      <w:bookmarkStart w:id="10" w:name="_Toc513815867"/>
       <w:r>
         <w:rPr>
           <w:rFonts w:ascii="Times New Roman" w:hAnsi="Times New Roman" w:cs="Times New Roman"/>
@@ -9059,7 +9057,7 @@
         <w:lastRenderedPageBreak/>
         <w:t>Tìm hiểu nhu cầu.</w:t>
       </w:r>
-      <w:bookmarkEnd w:id="11"/>
+      <w:bookmarkEnd w:id="10"/>
     </w:p>
     <w:p>
       <w:pPr>
@@ -9067,7 +9065,7 @@
         <w:spacing w:line="360" w:lineRule="auto"/>
         <w:jc w:val="both"/>
       </w:pPr>
-      <w:bookmarkStart w:id="12" w:name="_Toc513815868"/>
+      <w:bookmarkStart w:id="11" w:name="_Toc513815868"/>
       <w:r>
         <w:rPr>
           <w:rFonts w:ascii="Times New Roman" w:hAnsi="Times New Roman" w:cs="Times New Roman"/>
@@ -9080,7 +9078,7 @@
       <w:r>
         <w:t xml:space="preserve"> cầu thực tế.</w:t>
       </w:r>
-      <w:bookmarkEnd w:id="12"/>
+      <w:bookmarkEnd w:id="11"/>
     </w:p>
     <w:p>
       <w:pPr>
@@ -9093,7 +9091,7 @@
           <w:szCs w:val="28"/>
         </w:rPr>
       </w:pPr>
-      <w:bookmarkStart w:id="13" w:name="_Toc513815869"/>
+      <w:bookmarkStart w:id="12" w:name="_Toc513815869"/>
       <w:r>
         <w:rPr>
           <w:rFonts w:ascii="Times New Roman" w:hAnsi="Times New Roman" w:cs="Times New Roman"/>
@@ -9118,7 +9116,7 @@
         </w:rPr>
         <w:t>.</w:t>
       </w:r>
-      <w:bookmarkEnd w:id="13"/>
+      <w:bookmarkEnd w:id="12"/>
     </w:p>
     <w:p>
       <w:pPr>
@@ -9281,7 +9279,7 @@
           <w:szCs w:val="32"/>
         </w:rPr>
       </w:pPr>
-      <w:bookmarkStart w:id="14" w:name="_Toc513815870"/>
+      <w:bookmarkStart w:id="13" w:name="_Toc513815870"/>
       <w:r>
         <w:rPr>
           <w:rFonts w:ascii="Times New Roman" w:hAnsi="Times New Roman" w:cs="Times New Roman"/>
@@ -9301,7 +9299,7 @@
         </w:rPr>
         <w:t>.</w:t>
       </w:r>
-      <w:bookmarkEnd w:id="14"/>
+      <w:bookmarkEnd w:id="13"/>
     </w:p>
     <w:p>
       <w:pPr>
@@ -9314,7 +9312,7 @@
           <w:szCs w:val="28"/>
         </w:rPr>
       </w:pPr>
-      <w:bookmarkStart w:id="15" w:name="_Toc513815871"/>
+      <w:bookmarkStart w:id="14" w:name="_Toc513815871"/>
       <w:r>
         <w:rPr>
           <w:rFonts w:ascii="Times New Roman" w:hAnsi="Times New Roman" w:cs="Times New Roman"/>
@@ -9323,7 +9321,7 @@
         </w:rPr>
         <w:t>Phạm vi hệ thống.</w:t>
       </w:r>
-      <w:bookmarkEnd w:id="15"/>
+      <w:bookmarkEnd w:id="14"/>
     </w:p>
     <w:p>
       <w:pPr>
@@ -9545,9 +9543,9 @@
                                 <w:szCs w:val="26"/>
                               </w:rPr>
                             </w:pPr>
-                            <w:bookmarkStart w:id="16" w:name="_Toc513767585"/>
-                            <w:bookmarkStart w:id="17" w:name="_Toc513815910"/>
-                            <w:bookmarkStart w:id="18" w:name="_Toc513815932"/>
+                            <w:bookmarkStart w:id="15" w:name="_Toc513767585"/>
+                            <w:bookmarkStart w:id="16" w:name="_Toc513815910"/>
+                            <w:bookmarkStart w:id="17" w:name="_Toc513815932"/>
                             <w:r>
                               <w:rPr>
                                 <w:sz w:val="26"/>
@@ -9598,9 +9596,9 @@
                               </w:rPr>
                               <w:t>: Mô hình hóa hệ thống</w:t>
                             </w:r>
+                            <w:bookmarkEnd w:id="15"/>
                             <w:bookmarkEnd w:id="16"/>
                             <w:bookmarkEnd w:id="17"/>
-                            <w:bookmarkEnd w:id="18"/>
                           </w:p>
                         </w:txbxContent>
                       </wps:txbx>
@@ -9804,7 +9802,7 @@
           <w:szCs w:val="28"/>
         </w:rPr>
       </w:pPr>
-      <w:bookmarkStart w:id="19" w:name="_Toc513815872"/>
+      <w:bookmarkStart w:id="18" w:name="_Toc513815872"/>
       <w:r>
         <w:rPr>
           <w:rFonts w:ascii="Times New Roman" w:hAnsi="Times New Roman" w:cs="Times New Roman"/>
@@ -9814,7 +9812,7 @@
         <w:lastRenderedPageBreak/>
         <w:t>Mục tiêu.</w:t>
       </w:r>
-      <w:bookmarkEnd w:id="19"/>
+      <w:bookmarkEnd w:id="18"/>
     </w:p>
     <w:p>
       <w:pPr>
@@ -9905,11 +9903,11 @@
         <w:spacing w:line="360" w:lineRule="auto"/>
         <w:jc w:val="both"/>
       </w:pPr>
-      <w:bookmarkStart w:id="20" w:name="_Toc513815873"/>
+      <w:bookmarkStart w:id="19" w:name="_Toc513815873"/>
       <w:r>
         <w:t>Mô tả.</w:t>
       </w:r>
-      <w:bookmarkEnd w:id="20"/>
+      <w:bookmarkEnd w:id="19"/>
     </w:p>
     <w:p>
       <w:pPr>
@@ -9942,7 +9940,7 @@
         <w:spacing w:line="360" w:lineRule="auto"/>
         <w:jc w:val="both"/>
       </w:pPr>
-      <w:bookmarkStart w:id="21" w:name="_Toc513815874"/>
+      <w:bookmarkStart w:id="20" w:name="_Toc513815874"/>
       <w:r>
         <w:rPr>
           <w:rFonts w:ascii="Times New Roman" w:hAnsi="Times New Roman" w:cs="Times New Roman"/>
@@ -9964,7 +9962,7 @@
       <w:r>
         <w:t>.</w:t>
       </w:r>
-      <w:bookmarkEnd w:id="21"/>
+      <w:bookmarkEnd w:id="20"/>
     </w:p>
     <w:p>
       <w:pPr>
@@ -9972,7 +9970,7 @@
         <w:spacing w:line="360" w:lineRule="auto"/>
         <w:jc w:val="both"/>
       </w:pPr>
-      <w:bookmarkStart w:id="22" w:name="_Toc513815875"/>
+      <w:bookmarkStart w:id="21" w:name="_Toc513815875"/>
       <w:r>
         <w:rPr>
           <w:rFonts w:ascii="Times New Roman" w:hAnsi="Times New Roman" w:cs="Times New Roman"/>
@@ -9984,7 +9982,7 @@
       <w:r>
         <w:t>.</w:t>
       </w:r>
-      <w:bookmarkEnd w:id="22"/>
+      <w:bookmarkEnd w:id="21"/>
     </w:p>
     <w:p>
       <w:pPr>
@@ -10086,7 +10084,7 @@
           <w:szCs w:val="28"/>
         </w:rPr>
       </w:pPr>
-      <w:bookmarkStart w:id="23" w:name="_Toc513815876"/>
+      <w:bookmarkStart w:id="22" w:name="_Toc513815876"/>
       <w:r>
         <w:rPr>
           <w:rFonts w:ascii="Times New Roman" w:hAnsi="Times New Roman" w:cs="Times New Roman"/>
@@ -10096,7 +10094,7 @@
         <w:lastRenderedPageBreak/>
         <w:t>Các yêu cầu chức năng.</w:t>
       </w:r>
-      <w:bookmarkEnd w:id="23"/>
+      <w:bookmarkEnd w:id="22"/>
     </w:p>
     <w:p>
       <w:pPr>
@@ -10121,8 +10119,8 @@
           <w:szCs w:val="24"/>
         </w:rPr>
       </w:pPr>
-      <w:bookmarkStart w:id="24" w:name="_Toc501315745"/>
-      <w:bookmarkStart w:id="25" w:name="_Toc501316342"/>
+      <w:bookmarkStart w:id="23" w:name="_Toc501315745"/>
+      <w:bookmarkStart w:id="24" w:name="_Toc501316342"/>
       <w:r>
         <w:rPr>
           <w:sz w:val="24"/>
@@ -10216,8 +10214,8 @@
         </w:rPr>
         <w:t>: Yêu cầu cần dáp ứng:</w:t>
       </w:r>
+      <w:bookmarkEnd w:id="23"/>
       <w:bookmarkEnd w:id="24"/>
-      <w:bookmarkEnd w:id="25"/>
     </w:p>
     <w:tbl>
       <w:tblPr>
@@ -10487,11 +10485,11 @@
         <w:spacing w:line="360" w:lineRule="auto"/>
         <w:jc w:val="both"/>
       </w:pPr>
-      <w:bookmarkStart w:id="26" w:name="_Toc513815877"/>
+      <w:bookmarkStart w:id="25" w:name="_Toc513815877"/>
       <w:r>
         <w:t>Mô tả chức năng của hệ thống.</w:t>
       </w:r>
-      <w:bookmarkEnd w:id="26"/>
+      <w:bookmarkEnd w:id="25"/>
     </w:p>
     <w:p>
       <w:pPr>
@@ -10517,7 +10515,7 @@
           <w:szCs w:val="28"/>
         </w:rPr>
       </w:pPr>
-      <w:bookmarkStart w:id="27" w:name="_Toc513815878"/>
+      <w:bookmarkStart w:id="26" w:name="_Toc513815878"/>
       <w:r>
         <w:rPr>
           <w:rFonts w:ascii="Times New Roman" w:hAnsi="Times New Roman" w:cs="Times New Roman"/>
@@ -10526,7 +10524,7 @@
         </w:rPr>
         <w:t>Chức năng quản lý.</w:t>
       </w:r>
-      <w:bookmarkEnd w:id="27"/>
+      <w:bookmarkEnd w:id="26"/>
     </w:p>
     <w:p>
       <w:pPr>
@@ -10632,7 +10630,7 @@
         <w:spacing w:line="360" w:lineRule="auto"/>
         <w:jc w:val="both"/>
       </w:pPr>
-      <w:bookmarkStart w:id="28" w:name="_Toc513815879"/>
+      <w:bookmarkStart w:id="27" w:name="_Toc513815879"/>
       <w:r>
         <w:rPr>
           <w:rFonts w:ascii="Times New Roman" w:hAnsi="Times New Roman" w:cs="Times New Roman"/>
@@ -10649,7 +10647,7 @@
         </w:rPr>
         <w:t>.</w:t>
       </w:r>
-      <w:bookmarkEnd w:id="28"/>
+      <w:bookmarkEnd w:id="27"/>
     </w:p>
     <w:p>
       <w:pPr>
@@ -10674,12 +10672,12 @@
       <w:pPr>
         <w:pStyle w:val="Heading3"/>
       </w:pPr>
-      <w:bookmarkStart w:id="29" w:name="_Toc513815880"/>
+      <w:bookmarkStart w:id="28" w:name="_Toc513815880"/>
       <w:r>
         <w:lastRenderedPageBreak/>
         <w:t>Chức năng báo cáo.</w:t>
       </w:r>
-      <w:bookmarkEnd w:id="29"/>
+      <w:bookmarkEnd w:id="28"/>
     </w:p>
     <w:p>
       <w:pPr>
@@ -10700,7 +10698,7 @@
           <w:szCs w:val="36"/>
         </w:rPr>
       </w:pPr>
-      <w:bookmarkStart w:id="30" w:name="_Toc513815881"/>
+      <w:bookmarkStart w:id="29" w:name="_Toc513815881"/>
       <w:r>
         <w:rPr>
           <w:rFonts w:ascii="Times New Roman" w:hAnsi="Times New Roman" w:cs="Times New Roman"/>
@@ -10709,9 +10707,9 @@
         </w:rPr>
         <w:t>Phân tích và thiết kế hệ thống.</w:t>
       </w:r>
-      <w:bookmarkEnd w:id="30"/>
-    </w:p>
-    <w:bookmarkStart w:id="31" w:name="_Toc513815882"/>
+      <w:bookmarkEnd w:id="29"/>
+    </w:p>
+    <w:bookmarkStart w:id="30" w:name="_Toc513815882"/>
     <w:p>
       <w:pPr>
         <w:pStyle w:val="Heading2"/>
@@ -10777,9 +10775,9 @@
                                 <w:szCs w:val="26"/>
                               </w:rPr>
                             </w:pPr>
-                            <w:bookmarkStart w:id="32" w:name="_Toc513767586"/>
-                            <w:bookmarkStart w:id="33" w:name="_Toc513815911"/>
-                            <w:bookmarkStart w:id="34" w:name="_Toc513815933"/>
+                            <w:bookmarkStart w:id="31" w:name="_Toc513767586"/>
+                            <w:bookmarkStart w:id="32" w:name="_Toc513815911"/>
+                            <w:bookmarkStart w:id="33" w:name="_Toc513815933"/>
                             <w:r>
                               <w:rPr>
                                 <w:sz w:val="26"/>
@@ -10830,9 +10828,9 @@
                               </w:rPr>
                               <w:t>:ERD</w:t>
                             </w:r>
+                            <w:bookmarkEnd w:id="31"/>
                             <w:bookmarkEnd w:id="32"/>
                             <w:bookmarkEnd w:id="33"/>
-                            <w:bookmarkEnd w:id="34"/>
                           </w:p>
                         </w:txbxContent>
                       </wps:txbx>
@@ -11004,17 +11002,17 @@
         </w:rPr>
         <w:t>Phân tích hệ thống.</w:t>
       </w:r>
-      <w:bookmarkEnd w:id="31"/>
+      <w:bookmarkEnd w:id="30"/>
     </w:p>
     <w:p>
       <w:pPr>
         <w:pStyle w:val="Heading3"/>
       </w:pPr>
-      <w:bookmarkStart w:id="35" w:name="_Toc513815883"/>
+      <w:bookmarkStart w:id="34" w:name="_Toc513815883"/>
       <w:r>
         <w:t>ERD</w:t>
       </w:r>
-      <w:bookmarkEnd w:id="35"/>
+      <w:bookmarkEnd w:id="34"/>
     </w:p>
     <w:p>
       <w:pPr>
@@ -11039,7 +11037,7 @@
           <w:szCs w:val="28"/>
         </w:rPr>
       </w:pPr>
-      <w:bookmarkStart w:id="36" w:name="_Toc513815884"/>
+      <w:bookmarkStart w:id="35" w:name="_Toc513815884"/>
       <w:r>
         <w:rPr>
           <w:rFonts w:ascii="Times New Roman" w:hAnsi="Times New Roman" w:cs="Times New Roman"/>
@@ -11064,7 +11062,7 @@
         </w:rPr>
         <w:t>):</w:t>
       </w:r>
-      <w:bookmarkEnd w:id="36"/>
+      <w:bookmarkEnd w:id="35"/>
     </w:p>
     <w:p/>
     <w:p>
@@ -11122,9 +11120,9 @@
                                 <w:szCs w:val="26"/>
                               </w:rPr>
                             </w:pPr>
-                            <w:bookmarkStart w:id="37" w:name="_Toc513767587"/>
-                            <w:bookmarkStart w:id="38" w:name="_Toc513815912"/>
-                            <w:bookmarkStart w:id="39" w:name="_Toc513815934"/>
+                            <w:bookmarkStart w:id="36" w:name="_Toc513767587"/>
+                            <w:bookmarkStart w:id="37" w:name="_Toc513815912"/>
+                            <w:bookmarkStart w:id="38" w:name="_Toc513815934"/>
                             <w:r>
                               <w:rPr>
                                 <w:sz w:val="26"/>
@@ -11175,9 +11173,9 @@
                               </w:rPr>
                               <w:t>:UML</w:t>
                             </w:r>
+                            <w:bookmarkEnd w:id="36"/>
                             <w:bookmarkEnd w:id="37"/>
                             <w:bookmarkEnd w:id="38"/>
-                            <w:bookmarkEnd w:id="39"/>
                           </w:p>
                         </w:txbxContent>
                       </wps:txbx>
@@ -11351,7 +11349,7 @@
         <w:spacing w:line="360" w:lineRule="auto"/>
         <w:jc w:val="both"/>
       </w:pPr>
-      <w:bookmarkStart w:id="40" w:name="_Toc513815885"/>
+      <w:bookmarkStart w:id="39" w:name="_Toc513815885"/>
       <w:r>
         <w:rPr>
           <w:rFonts w:ascii="Times New Roman" w:hAnsi="Times New Roman" w:cs="Times New Roman"/>
@@ -11365,12 +11363,12 @@
       <w:r>
         <w:t>.</w:t>
       </w:r>
-      <w:bookmarkEnd w:id="40"/>
+      <w:bookmarkEnd w:id="39"/>
       <w:r>
         <w:t xml:space="preserve"> </w:t>
       </w:r>
     </w:p>
-    <w:bookmarkStart w:id="41" w:name="_Toc513815886"/>
+    <w:bookmarkStart w:id="40" w:name="_Toc513815886"/>
     <w:p>
       <w:pPr>
         <w:pStyle w:val="Heading3"/>
@@ -11433,9 +11431,9 @@
                                 <w:szCs w:val="26"/>
                               </w:rPr>
                             </w:pPr>
-                            <w:bookmarkStart w:id="42" w:name="_Toc513767588"/>
-                            <w:bookmarkStart w:id="43" w:name="_Toc513815913"/>
-                            <w:bookmarkStart w:id="44" w:name="_Toc513815935"/>
+                            <w:bookmarkStart w:id="41" w:name="_Toc513767588"/>
+                            <w:bookmarkStart w:id="42" w:name="_Toc513815913"/>
+                            <w:bookmarkStart w:id="43" w:name="_Toc513815935"/>
                             <w:r>
                               <w:rPr>
                                 <w:sz w:val="26"/>
@@ -11486,9 +11484,9 @@
                               </w:rPr>
                               <w:t>: Mô hình phần mềm</w:t>
                             </w:r>
+                            <w:bookmarkEnd w:id="41"/>
                             <w:bookmarkEnd w:id="42"/>
                             <w:bookmarkEnd w:id="43"/>
-                            <w:bookmarkEnd w:id="44"/>
                           </w:p>
                         </w:txbxContent>
                       </wps:txbx>
@@ -11659,7 +11657,7 @@
         </w:rPr>
         <w:t>Kiến trúc hệ thống:</w:t>
       </w:r>
-      <w:bookmarkEnd w:id="41"/>
+      <w:bookmarkEnd w:id="40"/>
     </w:p>
     <w:p/>
     <w:p>
@@ -11676,7 +11674,7 @@
         <w:br w:type="page"/>
       </w:r>
     </w:p>
-    <w:bookmarkStart w:id="45" w:name="_Toc513815887"/>
+    <w:bookmarkStart w:id="44" w:name="_Toc513815887"/>
     <w:p>
       <w:pPr>
         <w:pStyle w:val="Heading3"/>
@@ -11745,9 +11743,9 @@
                                 <w:szCs w:val="26"/>
                               </w:rPr>
                             </w:pPr>
-                            <w:bookmarkStart w:id="46" w:name="_Toc513767589"/>
-                            <w:bookmarkStart w:id="47" w:name="_Toc513815914"/>
-                            <w:bookmarkStart w:id="48" w:name="_Toc513815936"/>
+                            <w:bookmarkStart w:id="45" w:name="_Toc513767589"/>
+                            <w:bookmarkStart w:id="46" w:name="_Toc513815914"/>
+                            <w:bookmarkStart w:id="47" w:name="_Toc513815936"/>
                             <w:r>
                               <w:rPr>
                                 <w:sz w:val="26"/>
@@ -11798,9 +11796,9 @@
                               </w:rPr>
                               <w:t>: Sơ đồ cấu trúc</w:t>
                             </w:r>
+                            <w:bookmarkEnd w:id="45"/>
                             <w:bookmarkEnd w:id="46"/>
                             <w:bookmarkEnd w:id="47"/>
-                            <w:bookmarkEnd w:id="48"/>
                           </w:p>
                         </w:txbxContent>
                       </wps:txbx>
@@ -11971,7 +11969,7 @@
         </w:rPr>
         <w:t>Sơ đồ cấu trúc chức năng của hệ thống.</w:t>
       </w:r>
-      <w:bookmarkEnd w:id="45"/>
+      <w:bookmarkEnd w:id="44"/>
     </w:p>
     <w:p>
       <w:pPr>
@@ -11987,7 +11985,7 @@
           <w:szCs w:val="28"/>
         </w:rPr>
       </w:pPr>
-      <w:bookmarkStart w:id="49" w:name="_Toc513815888"/>
+      <w:bookmarkStart w:id="48" w:name="_Toc513815888"/>
       <w:r>
         <w:rPr>
           <w:rFonts w:ascii="Times New Roman" w:hAnsi="Times New Roman" w:cs="Times New Roman"/>
@@ -11997,7 +11995,7 @@
         <w:lastRenderedPageBreak/>
         <w:t>Mô tả chi tiết thuộc tính và các phương thức của các lớp:</w:t>
       </w:r>
-      <w:bookmarkEnd w:id="49"/>
+      <w:bookmarkEnd w:id="48"/>
     </w:p>
     <w:p>
       <w:pPr>
@@ -12008,8 +12006,8 @@
           <w:szCs w:val="26"/>
         </w:rPr>
       </w:pPr>
-      <w:bookmarkStart w:id="50" w:name="_Toc513767607"/>
-      <w:bookmarkStart w:id="51" w:name="_Toc513815954"/>
+      <w:bookmarkStart w:id="49" w:name="_Toc513767607"/>
+      <w:bookmarkStart w:id="50" w:name="_Toc513815954"/>
       <w:r>
         <w:rPr>
           <w:sz w:val="26"/>
@@ -12060,8 +12058,8 @@
         </w:rPr>
         <w:t>:Đối tượng DonViMua</w:t>
       </w:r>
+      <w:bookmarkEnd w:id="49"/>
       <w:bookmarkEnd w:id="50"/>
-      <w:bookmarkEnd w:id="51"/>
     </w:p>
     <w:tbl>
       <w:tblPr>
@@ -12110,7 +12108,7 @@
                 <v:shape id="_x0000_i1025" type="#_x0000_t75" style="width:146.25pt;height:245.25pt" o:ole="">
                   <v:imagedata r:id="rId23" o:title=""/>
                 </v:shape>
-                <o:OLEObject Type="Embed" ProgID="PBrush" ShapeID="_x0000_i1025" DrawAspect="Content" ObjectID="_1587557815" r:id="rId24"/>
+                <o:OLEObject Type="Embed" ProgID="PBrush" ShapeID="_x0000_i1025" DrawAspect="Content" ObjectID="_1587575781" r:id="rId24"/>
               </w:object>
             </w:r>
           </w:p>
@@ -12123,8 +12121,8 @@
                 <w:szCs w:val="26"/>
               </w:rPr>
             </w:pPr>
-            <w:bookmarkStart w:id="52" w:name="_Toc513767590"/>
-            <w:bookmarkStart w:id="53" w:name="_Toc513815937"/>
+            <w:bookmarkStart w:id="51" w:name="_Toc513767590"/>
+            <w:bookmarkStart w:id="52" w:name="_Toc513815937"/>
             <w:r>
               <w:rPr>
                 <w:sz w:val="26"/>
@@ -12196,8 +12194,8 @@
               </w:rPr>
               <w:t>ng DonViMua</w:t>
             </w:r>
+            <w:bookmarkEnd w:id="51"/>
             <w:bookmarkEnd w:id="52"/>
-            <w:bookmarkEnd w:id="53"/>
           </w:p>
         </w:tc>
         <w:tc>
@@ -12957,8 +12955,8 @@
           <w:szCs w:val="26"/>
         </w:rPr>
       </w:pPr>
-      <w:bookmarkStart w:id="54" w:name="_Toc513767608"/>
-      <w:bookmarkStart w:id="55" w:name="_Toc513815955"/>
+      <w:bookmarkStart w:id="53" w:name="_Toc513767608"/>
+      <w:bookmarkStart w:id="54" w:name="_Toc513815955"/>
       <w:r>
         <w:rPr>
           <w:sz w:val="26"/>
@@ -13009,8 +13007,8 @@
         </w:rPr>
         <w:t>:Đối tượng NguoiMua</w:t>
       </w:r>
+      <w:bookmarkEnd w:id="53"/>
       <w:bookmarkEnd w:id="54"/>
-      <w:bookmarkEnd w:id="55"/>
     </w:p>
     <w:tbl>
       <w:tblPr>
@@ -13041,7 +13039,7 @@
                 <v:shape id="_x0000_i1026" type="#_x0000_t75" style="width:144.7pt;height:209.25pt" o:ole="">
                   <v:imagedata r:id="rId25" o:title=""/>
                 </v:shape>
-                <o:OLEObject Type="Embed" ProgID="PBrush" ShapeID="_x0000_i1026" DrawAspect="Content" ObjectID="_1587557816" r:id="rId26"/>
+                <o:OLEObject Type="Embed" ProgID="PBrush" ShapeID="_x0000_i1026" DrawAspect="Content" ObjectID="_1587575782" r:id="rId26"/>
               </w:object>
             </w:r>
           </w:p>
@@ -13054,8 +13052,8 @@
                 <w:szCs w:val="26"/>
               </w:rPr>
             </w:pPr>
-            <w:bookmarkStart w:id="56" w:name="_Toc513767591"/>
-            <w:bookmarkStart w:id="57" w:name="_Toc513815938"/>
+            <w:bookmarkStart w:id="55" w:name="_Toc513767591"/>
+            <w:bookmarkStart w:id="56" w:name="_Toc513815938"/>
             <w:r>
               <w:rPr>
                 <w:sz w:val="26"/>
@@ -13106,8 +13104,8 @@
               </w:rPr>
               <w:t>:  Đối tượng NguoiMua</w:t>
             </w:r>
+            <w:bookmarkEnd w:id="55"/>
             <w:bookmarkEnd w:id="56"/>
-            <w:bookmarkEnd w:id="57"/>
           </w:p>
           <w:p/>
         </w:tc>
@@ -13772,8 +13770,8 @@
           <w:szCs w:val="26"/>
         </w:rPr>
       </w:pPr>
-      <w:bookmarkStart w:id="58" w:name="_Toc513767609"/>
-      <w:bookmarkStart w:id="59" w:name="_Toc513815956"/>
+      <w:bookmarkStart w:id="57" w:name="_Toc513767609"/>
+      <w:bookmarkStart w:id="58" w:name="_Toc513815956"/>
       <w:r>
         <w:rPr>
           <w:sz w:val="26"/>
@@ -13824,8 +13822,8 @@
         </w:rPr>
         <w:t>: Đối tượng HoaDonBan</w:t>
       </w:r>
+      <w:bookmarkEnd w:id="57"/>
       <w:bookmarkEnd w:id="58"/>
-      <w:bookmarkEnd w:id="59"/>
     </w:p>
     <w:tbl>
       <w:tblPr>
@@ -13853,7 +13851,7 @@
                 <v:shape id="_x0000_i1027" type="#_x0000_t75" style="width:146.25pt;height:330.75pt" o:ole="">
                   <v:imagedata r:id="rId27" o:title=""/>
                 </v:shape>
-                <o:OLEObject Type="Embed" ProgID="PBrush" ShapeID="_x0000_i1027" DrawAspect="Content" ObjectID="_1587557817" r:id="rId28"/>
+                <o:OLEObject Type="Embed" ProgID="PBrush" ShapeID="_x0000_i1027" DrawAspect="Content" ObjectID="_1587575783" r:id="rId28"/>
               </w:object>
             </w:r>
           </w:p>
@@ -13866,8 +13864,8 @@
                 <w:szCs w:val="26"/>
               </w:rPr>
             </w:pPr>
-            <w:bookmarkStart w:id="60" w:name="_Toc513767592"/>
-            <w:bookmarkStart w:id="61" w:name="_Toc513815939"/>
+            <w:bookmarkStart w:id="59" w:name="_Toc513767592"/>
+            <w:bookmarkStart w:id="60" w:name="_Toc513815939"/>
             <w:r>
               <w:rPr>
                 <w:sz w:val="26"/>
@@ -13918,8 +13916,8 @@
               </w:rPr>
               <w:t>:Đối tượng HoaDonBan</w:t>
             </w:r>
+            <w:bookmarkEnd w:id="59"/>
             <w:bookmarkEnd w:id="60"/>
-            <w:bookmarkEnd w:id="61"/>
           </w:p>
         </w:tc>
         <w:tc>
@@ -14958,8 +14956,8 @@
           <w:szCs w:val="26"/>
         </w:rPr>
       </w:pPr>
-      <w:bookmarkStart w:id="62" w:name="_Toc513767610"/>
-      <w:bookmarkStart w:id="63" w:name="_Toc513815957"/>
+      <w:bookmarkStart w:id="61" w:name="_Toc513767610"/>
+      <w:bookmarkStart w:id="62" w:name="_Toc513815957"/>
       <w:r>
         <w:rPr>
           <w:sz w:val="26"/>
@@ -15010,8 +15008,8 @@
         </w:rPr>
         <w:t>: Đối tượng NhanVienBan</w:t>
       </w:r>
+      <w:bookmarkEnd w:id="61"/>
       <w:bookmarkEnd w:id="62"/>
-      <w:bookmarkEnd w:id="63"/>
     </w:p>
     <w:tbl>
       <w:tblPr>
@@ -15037,7 +15035,7 @@
                 <v:shape id="_x0000_i1028" type="#_x0000_t75" style="width:129.8pt;height:256.25pt" o:ole="">
                   <v:imagedata r:id="rId29" o:title=""/>
                 </v:shape>
-                <o:OLEObject Type="Embed" ProgID="PBrush" ShapeID="_x0000_i1028" DrawAspect="Content" ObjectID="_1587557818" r:id="rId30"/>
+                <o:OLEObject Type="Embed" ProgID="PBrush" ShapeID="_x0000_i1028" DrawAspect="Content" ObjectID="_1587575784" r:id="rId30"/>
               </w:object>
             </w:r>
           </w:p>
@@ -15050,8 +15048,8 @@
                 <w:szCs w:val="26"/>
               </w:rPr>
             </w:pPr>
-            <w:bookmarkStart w:id="64" w:name="_Toc513767593"/>
-            <w:bookmarkStart w:id="65" w:name="_Toc513815940"/>
+            <w:bookmarkStart w:id="63" w:name="_Toc513767593"/>
+            <w:bookmarkStart w:id="64" w:name="_Toc513815940"/>
             <w:r>
               <w:rPr>
                 <w:sz w:val="26"/>
@@ -15102,8 +15100,8 @@
               </w:rPr>
               <w:t>: Đối tượng NhanVienBan</w:t>
             </w:r>
+            <w:bookmarkEnd w:id="63"/>
             <w:bookmarkEnd w:id="64"/>
-            <w:bookmarkEnd w:id="65"/>
           </w:p>
           <w:p/>
           <w:p>
@@ -15941,8 +15939,8 @@
           <w:szCs w:val="26"/>
         </w:rPr>
       </w:pPr>
-      <w:bookmarkStart w:id="66" w:name="_Toc513767611"/>
-      <w:bookmarkStart w:id="67" w:name="_Toc513815958"/>
+      <w:bookmarkStart w:id="65" w:name="_Toc513767611"/>
+      <w:bookmarkStart w:id="66" w:name="_Toc513815958"/>
       <w:r>
         <w:rPr>
           <w:sz w:val="26"/>
@@ -15994,8 +15992,8 @@
         </w:rPr>
         <w:t>: Đối tượng HangHoa</w:t>
       </w:r>
+      <w:bookmarkEnd w:id="65"/>
       <w:bookmarkEnd w:id="66"/>
-      <w:bookmarkEnd w:id="67"/>
     </w:p>
     <w:tbl>
       <w:tblPr>
@@ -16079,8 +16077,8 @@
             <w:pPr>
               <w:pStyle w:val="Caption"/>
             </w:pPr>
-            <w:bookmarkStart w:id="68" w:name="_Toc513767594"/>
-            <w:bookmarkStart w:id="69" w:name="_Toc513815941"/>
+            <w:bookmarkStart w:id="67" w:name="_Toc513767594"/>
+            <w:bookmarkStart w:id="68" w:name="_Toc513815941"/>
             <w:r>
               <w:t xml:space="preserve">Hình </w:t>
             </w:r>
@@ -16105,8 +16103,8 @@
             <w:r>
               <w:t>: Đối tượng HangHoa</w:t>
             </w:r>
+            <w:bookmarkEnd w:id="67"/>
             <w:bookmarkEnd w:id="68"/>
-            <w:bookmarkEnd w:id="69"/>
           </w:p>
         </w:tc>
         <w:tc>
@@ -16951,8 +16949,8 @@
           <w:szCs w:val="26"/>
         </w:rPr>
       </w:pPr>
-      <w:bookmarkStart w:id="70" w:name="_Toc513767612"/>
-      <w:bookmarkStart w:id="71" w:name="_Toc513815959"/>
+      <w:bookmarkStart w:id="69" w:name="_Toc513767612"/>
+      <w:bookmarkStart w:id="70" w:name="_Toc513815959"/>
       <w:r>
         <w:rPr>
           <w:sz w:val="26"/>
@@ -17003,8 +17001,8 @@
         </w:rPr>
         <w:t>: Đối tượng CTHoaDon</w:t>
       </w:r>
+      <w:bookmarkEnd w:id="69"/>
       <w:bookmarkEnd w:id="70"/>
-      <w:bookmarkEnd w:id="71"/>
     </w:p>
     <w:tbl>
       <w:tblPr>
@@ -17034,7 +17032,7 @@
                 <v:shape id="_x0000_i1029" type="#_x0000_t75" style="width:151.5pt;height:168.75pt" o:ole="">
                   <v:imagedata r:id="rId32" o:title=""/>
                 </v:shape>
-                <o:OLEObject Type="Embed" ProgID="PBrush" ShapeID="_x0000_i1029" DrawAspect="Content" ObjectID="_1587557819" r:id="rId33"/>
+                <o:OLEObject Type="Embed" ProgID="PBrush" ShapeID="_x0000_i1029" DrawAspect="Content" ObjectID="_1587575785" r:id="rId33"/>
               </w:object>
             </w:r>
           </w:p>
@@ -17047,8 +17045,8 @@
                 <w:szCs w:val="26"/>
               </w:rPr>
             </w:pPr>
-            <w:bookmarkStart w:id="72" w:name="_Toc513767595"/>
-            <w:bookmarkStart w:id="73" w:name="_Toc513815942"/>
+            <w:bookmarkStart w:id="71" w:name="_Toc513767595"/>
+            <w:bookmarkStart w:id="72" w:name="_Toc513815942"/>
             <w:r>
               <w:rPr>
                 <w:sz w:val="26"/>
@@ -17099,8 +17097,8 @@
               </w:rPr>
               <w:t>: Đối tượng CTHoaDon</w:t>
             </w:r>
+            <w:bookmarkEnd w:id="71"/>
             <w:bookmarkEnd w:id="72"/>
-            <w:bookmarkEnd w:id="73"/>
           </w:p>
           <w:p>
             <w:pPr>
@@ -17678,8 +17676,8 @@
           <w:szCs w:val="26"/>
         </w:rPr>
       </w:pPr>
-      <w:bookmarkStart w:id="74" w:name="_Toc513767613"/>
-      <w:bookmarkStart w:id="75" w:name="_Toc513815960"/>
+      <w:bookmarkStart w:id="73" w:name="_Toc513767613"/>
+      <w:bookmarkStart w:id="74" w:name="_Toc513815960"/>
       <w:r>
         <w:rPr>
           <w:sz w:val="26"/>
@@ -17730,8 +17728,8 @@
         </w:rPr>
         <w:t>:Đối tượng HinhThucThanhToan</w:t>
       </w:r>
+      <w:bookmarkEnd w:id="73"/>
       <w:bookmarkEnd w:id="74"/>
-      <w:bookmarkEnd w:id="75"/>
     </w:p>
     <w:tbl>
       <w:tblPr>
@@ -17820,8 +17818,8 @@
                 <w:szCs w:val="26"/>
               </w:rPr>
             </w:pPr>
-            <w:bookmarkStart w:id="76" w:name="_Toc513767596"/>
-            <w:bookmarkStart w:id="77" w:name="_Toc513815943"/>
+            <w:bookmarkStart w:id="75" w:name="_Toc513767596"/>
+            <w:bookmarkStart w:id="76" w:name="_Toc513815943"/>
             <w:r>
               <w:rPr>
                 <w:sz w:val="26"/>
@@ -17872,8 +17870,8 @@
               </w:rPr>
               <w:t>: Đối tượng HinhThucThanhToan</w:t>
             </w:r>
+            <w:bookmarkEnd w:id="75"/>
             <w:bookmarkEnd w:id="76"/>
-            <w:bookmarkEnd w:id="77"/>
           </w:p>
           <w:p>
             <w:pPr>
@@ -18197,7 +18195,7 @@
           <w:szCs w:val="36"/>
         </w:rPr>
       </w:pPr>
-      <w:bookmarkStart w:id="78" w:name="_Toc513815889"/>
+      <w:bookmarkStart w:id="77" w:name="_Toc513815889"/>
       <w:r>
         <w:rPr>
           <w:rFonts w:ascii="Times New Roman" w:hAnsi="Times New Roman" w:cs="Times New Roman"/>
@@ -18207,9 +18205,9 @@
         <w:lastRenderedPageBreak/>
         <w:t>Thiết kế giao diện và xữ lý.</w:t>
       </w:r>
-      <w:bookmarkEnd w:id="78"/>
-    </w:p>
-    <w:bookmarkStart w:id="79" w:name="_Toc513815890"/>
+      <w:bookmarkEnd w:id="77"/>
+    </w:p>
+    <w:bookmarkStart w:id="78" w:name="_Toc513815890"/>
     <w:p>
       <w:pPr>
         <w:pStyle w:val="Heading2"/>
@@ -18277,9 +18275,9 @@
                                 <w:szCs w:val="26"/>
                               </w:rPr>
                             </w:pPr>
-                            <w:bookmarkStart w:id="80" w:name="_Toc513767597"/>
-                            <w:bookmarkStart w:id="81" w:name="_Toc513815922"/>
-                            <w:bookmarkStart w:id="82" w:name="_Toc513815944"/>
+                            <w:bookmarkStart w:id="79" w:name="_Toc513767597"/>
+                            <w:bookmarkStart w:id="80" w:name="_Toc513815922"/>
+                            <w:bookmarkStart w:id="81" w:name="_Toc513815944"/>
                             <w:r>
                               <w:rPr>
                                 <w:sz w:val="26"/>
@@ -18330,9 +18328,9 @@
                               </w:rPr>
                               <w:t>: Giao diện đăng nhập</w:t>
                             </w:r>
+                            <w:bookmarkEnd w:id="79"/>
                             <w:bookmarkEnd w:id="80"/>
                             <w:bookmarkEnd w:id="81"/>
-                            <w:bookmarkEnd w:id="82"/>
                           </w:p>
                         </w:txbxContent>
                       </wps:txbx>
@@ -18508,7 +18506,7 @@
         </w:rPr>
         <w:t>Người sử dụng</w:t>
       </w:r>
-      <w:bookmarkEnd w:id="79"/>
+      <w:bookmarkEnd w:id="78"/>
     </w:p>
     <w:p>
       <w:pPr>
@@ -18536,8 +18534,8 @@
           <w:szCs w:val="26"/>
         </w:rPr>
       </w:pPr>
-      <w:bookmarkStart w:id="83" w:name="_Toc513767614"/>
-      <w:bookmarkStart w:id="84" w:name="_Toc513815961"/>
+      <w:bookmarkStart w:id="82" w:name="_Toc513767614"/>
+      <w:bookmarkStart w:id="83" w:name="_Toc513815961"/>
       <w:r>
         <w:rPr>
           <w:sz w:val="26"/>
@@ -18588,8 +18586,8 @@
         </w:rPr>
         <w:t>: Chú thích Hình 13</w:t>
       </w:r>
+      <w:bookmarkEnd w:id="82"/>
       <w:bookmarkEnd w:id="83"/>
-      <w:bookmarkEnd w:id="84"/>
     </w:p>
     <w:tbl>
       <w:tblPr>
@@ -18808,9 +18806,9 @@
                                 <w:szCs w:val="26"/>
                               </w:rPr>
                             </w:pPr>
-                            <w:bookmarkStart w:id="85" w:name="_Toc513767598"/>
-                            <w:bookmarkStart w:id="86" w:name="_Toc513815923"/>
-                            <w:bookmarkStart w:id="87" w:name="_Toc513815945"/>
+                            <w:bookmarkStart w:id="84" w:name="_Toc513767598"/>
+                            <w:bookmarkStart w:id="85" w:name="_Toc513815923"/>
+                            <w:bookmarkStart w:id="86" w:name="_Toc513815945"/>
                             <w:r>
                               <w:rPr>
                                 <w:sz w:val="26"/>
@@ -18861,9 +18859,9 @@
                               </w:rPr>
                               <w:t>: Giao diện chính của chương trình</w:t>
                             </w:r>
+                            <w:bookmarkEnd w:id="84"/>
                             <w:bookmarkEnd w:id="85"/>
                             <w:bookmarkEnd w:id="86"/>
-                            <w:bookmarkEnd w:id="87"/>
                           </w:p>
                         </w:txbxContent>
                       </wps:txbx>
@@ -19038,8 +19036,8 @@
           <w:szCs w:val="26"/>
         </w:rPr>
       </w:pPr>
-      <w:bookmarkStart w:id="88" w:name="_Toc513767615"/>
-      <w:bookmarkStart w:id="89" w:name="_Toc513815962"/>
+      <w:bookmarkStart w:id="87" w:name="_Toc513767615"/>
+      <w:bookmarkStart w:id="88" w:name="_Toc513815962"/>
       <w:r>
         <w:rPr>
           <w:sz w:val="26"/>
@@ -19090,8 +19088,8 @@
         </w:rPr>
         <w:t>: Chú thích Hình 14</w:t>
       </w:r>
+      <w:bookmarkEnd w:id="87"/>
       <w:bookmarkEnd w:id="88"/>
-      <w:bookmarkEnd w:id="89"/>
     </w:p>
     <w:tbl>
       <w:tblPr>
@@ -19464,7 +19462,7 @@
           <w:szCs w:val="32"/>
         </w:rPr>
       </w:pPr>
-      <w:bookmarkStart w:id="90" w:name="_Toc513815891"/>
+      <w:bookmarkStart w:id="89" w:name="_Toc513815891"/>
       <w:r>
         <w:rPr>
           <w:rFonts w:ascii="Times New Roman" w:hAnsi="Times New Roman" w:cs="Times New Roman"/>
@@ -19475,7 +19473,7 @@
         <w:lastRenderedPageBreak/>
         <w:t>Khách hàng</w:t>
       </w:r>
-      <w:bookmarkEnd w:id="90"/>
+      <w:bookmarkEnd w:id="89"/>
     </w:p>
     <w:p>
       <w:pPr>
@@ -19545,8 +19543,8 @@
           <w:szCs w:val="26"/>
         </w:rPr>
       </w:pPr>
-      <w:bookmarkStart w:id="91" w:name="_Toc513767599"/>
-      <w:bookmarkStart w:id="92" w:name="_Toc513815946"/>
+      <w:bookmarkStart w:id="90" w:name="_Toc513767599"/>
+      <w:bookmarkStart w:id="91" w:name="_Toc513815946"/>
       <w:r>
         <w:rPr>
           <w:sz w:val="26"/>
@@ -19597,8 +19595,8 @@
         </w:rPr>
         <w:t>:Giao diện chức năng khách hàng</w:t>
       </w:r>
+      <w:bookmarkEnd w:id="90"/>
       <w:bookmarkEnd w:id="91"/>
-      <w:bookmarkEnd w:id="92"/>
       <w:r>
         <w:br/>
       </w:r>
@@ -19613,8 +19611,8 @@
           <w:szCs w:val="26"/>
         </w:rPr>
       </w:pPr>
-      <w:bookmarkStart w:id="93" w:name="_Toc513767616"/>
-      <w:bookmarkStart w:id="94" w:name="_Toc513815963"/>
+      <w:bookmarkStart w:id="92" w:name="_Toc513767616"/>
+      <w:bookmarkStart w:id="93" w:name="_Toc513815963"/>
       <w:r>
         <w:rPr>
           <w:sz w:val="26"/>
@@ -19665,8 +19663,8 @@
         </w:rPr>
         <w:t>: Chú thích hình 15</w:t>
       </w:r>
+      <w:bookmarkEnd w:id="92"/>
       <w:bookmarkEnd w:id="93"/>
-      <w:bookmarkEnd w:id="94"/>
     </w:p>
     <w:tbl>
       <w:tblPr>
@@ -19986,7 +19984,7 @@
           <w:szCs w:val="32"/>
         </w:rPr>
       </w:pPr>
-      <w:bookmarkStart w:id="95" w:name="_Toc513815892"/>
+      <w:bookmarkStart w:id="94" w:name="_Toc513815892"/>
       <w:r>
         <w:rPr>
           <w:rFonts w:ascii="Times New Roman" w:hAnsi="Times New Roman" w:cs="Times New Roman"/>
@@ -19997,7 +19995,7 @@
         <w:lastRenderedPageBreak/>
         <w:t>Nhân Viên</w:t>
       </w:r>
-      <w:bookmarkEnd w:id="95"/>
+      <w:bookmarkEnd w:id="94"/>
     </w:p>
     <w:p>
       <w:pPr>
@@ -20067,8 +20065,8 @@
           <w:szCs w:val="26"/>
         </w:rPr>
       </w:pPr>
-      <w:bookmarkStart w:id="96" w:name="_Toc513767600"/>
-      <w:bookmarkStart w:id="97" w:name="_Toc513815947"/>
+      <w:bookmarkStart w:id="95" w:name="_Toc513767600"/>
+      <w:bookmarkStart w:id="96" w:name="_Toc513815947"/>
       <w:r>
         <w:rPr>
           <w:sz w:val="26"/>
@@ -20119,8 +20117,8 @@
         </w:rPr>
         <w:t>: Giao diện chức năng về nhân viên</w:t>
       </w:r>
+      <w:bookmarkEnd w:id="95"/>
       <w:bookmarkEnd w:id="96"/>
-      <w:bookmarkEnd w:id="97"/>
     </w:p>
     <w:p/>
     <w:p>
@@ -20133,8 +20131,8 @@
           <w:szCs w:val="26"/>
         </w:rPr>
       </w:pPr>
-      <w:bookmarkStart w:id="98" w:name="_Toc513767617"/>
-      <w:bookmarkStart w:id="99" w:name="_Toc513815964"/>
+      <w:bookmarkStart w:id="97" w:name="_Toc513767617"/>
+      <w:bookmarkStart w:id="98" w:name="_Toc513815964"/>
       <w:r>
         <w:rPr>
           <w:sz w:val="26"/>
@@ -20185,8 +20183,8 @@
         </w:rPr>
         <w:t>: Chú thích hình 16</w:t>
       </w:r>
+      <w:bookmarkEnd w:id="97"/>
       <w:bookmarkEnd w:id="98"/>
-      <w:bookmarkEnd w:id="99"/>
     </w:p>
     <w:tbl>
       <w:tblPr>
@@ -20531,7 +20529,7 @@
           <w:szCs w:val="32"/>
         </w:rPr>
       </w:pPr>
-      <w:bookmarkStart w:id="100" w:name="_Toc513815893"/>
+      <w:bookmarkStart w:id="99" w:name="_Toc513815893"/>
       <w:r>
         <w:rPr>
           <w:rFonts w:ascii="Times New Roman" w:hAnsi="Times New Roman" w:cs="Times New Roman"/>
@@ -20542,7 +20540,7 @@
         <w:lastRenderedPageBreak/>
         <w:t>Hàng Hóa</w:t>
       </w:r>
-      <w:bookmarkEnd w:id="100"/>
+      <w:bookmarkEnd w:id="99"/>
     </w:p>
     <w:p>
       <w:pPr>
@@ -20612,8 +20610,8 @@
           <w:szCs w:val="26"/>
         </w:rPr>
       </w:pPr>
-      <w:bookmarkStart w:id="101" w:name="_Toc513767601"/>
-      <w:bookmarkStart w:id="102" w:name="_Toc513815948"/>
+      <w:bookmarkStart w:id="100" w:name="_Toc513767601"/>
+      <w:bookmarkStart w:id="101" w:name="_Toc513815948"/>
       <w:r>
         <w:rPr>
           <w:sz w:val="26"/>
@@ -20664,8 +20662,8 @@
         </w:rPr>
         <w:t>:Giao diện chức năng hàng hóa</w:t>
       </w:r>
+      <w:bookmarkEnd w:id="100"/>
       <w:bookmarkEnd w:id="101"/>
-      <w:bookmarkEnd w:id="102"/>
     </w:p>
     <w:p/>
     <w:p/>
@@ -20679,8 +20677,8 @@
           <w:szCs w:val="26"/>
         </w:rPr>
       </w:pPr>
-      <w:bookmarkStart w:id="103" w:name="_Toc513767618"/>
-      <w:bookmarkStart w:id="104" w:name="_Toc513815965"/>
+      <w:bookmarkStart w:id="102" w:name="_Toc513767618"/>
+      <w:bookmarkStart w:id="103" w:name="_Toc513815965"/>
       <w:r>
         <w:rPr>
           <w:sz w:val="26"/>
@@ -20731,8 +20729,8 @@
         </w:rPr>
         <w:t>: Chú thích hình 17</w:t>
       </w:r>
+      <w:bookmarkEnd w:id="102"/>
       <w:bookmarkEnd w:id="103"/>
-      <w:bookmarkEnd w:id="104"/>
     </w:p>
     <w:tbl>
       <w:tblPr>
@@ -21052,7 +21050,7 @@
           <w:szCs w:val="32"/>
         </w:rPr>
       </w:pPr>
-      <w:bookmarkStart w:id="105" w:name="_Toc513815894"/>
+      <w:bookmarkStart w:id="104" w:name="_Toc513815894"/>
       <w:r>
         <w:rPr>
           <w:rFonts w:ascii="Times New Roman" w:hAnsi="Times New Roman" w:cs="Times New Roman"/>
@@ -21063,7 +21061,7 @@
         <w:lastRenderedPageBreak/>
         <w:t>Hóa Đơn</w:t>
       </w:r>
-      <w:bookmarkEnd w:id="105"/>
+      <w:bookmarkEnd w:id="104"/>
     </w:p>
     <w:p>
       <w:pPr>
@@ -21074,8 +21072,8 @@
           <w:szCs w:val="26"/>
         </w:rPr>
       </w:pPr>
-      <w:bookmarkStart w:id="106" w:name="_Toc513767394"/>
-      <w:bookmarkStart w:id="107" w:name="_Toc513815949"/>
+      <w:bookmarkStart w:id="105" w:name="_Toc513767394"/>
+      <w:bookmarkStart w:id="106" w:name="_Toc513815949"/>
       <w:r>
         <w:rPr>
           <w:noProof/>
@@ -21130,8 +21128,8 @@
           </wp:inline>
         </w:drawing>
       </w:r>
-      <w:bookmarkStart w:id="108" w:name="_Toc513767602"/>
-      <w:bookmarkEnd w:id="106"/>
+      <w:bookmarkStart w:id="107" w:name="_Toc513767602"/>
+      <w:bookmarkEnd w:id="105"/>
       <w:r>
         <w:rPr>
           <w:sz w:val="26"/>
@@ -21189,8 +21187,8 @@
         </w:rPr>
         <w:t>: Giao diện chức năng hóa đơn</w:t>
       </w:r>
+      <w:bookmarkEnd w:id="106"/>
       <w:bookmarkEnd w:id="107"/>
-      <w:bookmarkEnd w:id="108"/>
     </w:p>
     <w:p>
       <w:pPr>
@@ -21202,8 +21200,8 @@
           <w:szCs w:val="26"/>
         </w:rPr>
       </w:pPr>
-      <w:bookmarkStart w:id="109" w:name="_Toc513767619"/>
-      <w:bookmarkStart w:id="110" w:name="_Toc513815966"/>
+      <w:bookmarkStart w:id="108" w:name="_Toc513767619"/>
+      <w:bookmarkStart w:id="109" w:name="_Toc513815966"/>
       <w:r>
         <w:rPr>
           <w:sz w:val="26"/>
@@ -21254,8 +21252,8 @@
         </w:rPr>
         <w:t>: Chú thích Hình 18</w:t>
       </w:r>
+      <w:bookmarkEnd w:id="108"/>
       <w:bookmarkEnd w:id="109"/>
-      <w:bookmarkEnd w:id="110"/>
     </w:p>
     <w:tbl>
       <w:tblPr>
@@ -21766,7 +21764,7 @@
           <w:szCs w:val="32"/>
         </w:rPr>
       </w:pPr>
-      <w:bookmarkStart w:id="111" w:name="_Toc513815895"/>
+      <w:bookmarkStart w:id="110" w:name="_Toc513815895"/>
       <w:r>
         <w:rPr>
           <w:rFonts w:ascii="Times New Roman" w:hAnsi="Times New Roman" w:cs="Times New Roman"/>
@@ -21777,7 +21775,7 @@
         <w:lastRenderedPageBreak/>
         <w:t>Thống Kê Hóa Đơn</w:t>
       </w:r>
-      <w:bookmarkEnd w:id="111"/>
+      <w:bookmarkEnd w:id="110"/>
     </w:p>
     <w:p>
       <w:pPr>
@@ -21847,8 +21845,8 @@
           <w:szCs w:val="26"/>
         </w:rPr>
       </w:pPr>
-      <w:bookmarkStart w:id="112" w:name="_Toc513767603"/>
-      <w:bookmarkStart w:id="113" w:name="_Toc513815950"/>
+      <w:bookmarkStart w:id="111" w:name="_Toc513767603"/>
+      <w:bookmarkStart w:id="112" w:name="_Toc513815950"/>
       <w:r>
         <w:rPr>
           <w:sz w:val="26"/>
@@ -21899,8 +21897,8 @@
         </w:rPr>
         <w:t>: Giao diện chức năng thống kê hóa đơn</w:t>
       </w:r>
+      <w:bookmarkEnd w:id="111"/>
       <w:bookmarkEnd w:id="112"/>
-      <w:bookmarkEnd w:id="113"/>
     </w:p>
     <w:p>
       <w:pPr>
@@ -21912,8 +21910,8 @@
           <w:szCs w:val="26"/>
         </w:rPr>
       </w:pPr>
-      <w:bookmarkStart w:id="114" w:name="_Toc513767620"/>
-      <w:bookmarkStart w:id="115" w:name="_Toc513815967"/>
+      <w:bookmarkStart w:id="113" w:name="_Toc513767620"/>
+      <w:bookmarkStart w:id="114" w:name="_Toc513815967"/>
       <w:r>
         <w:rPr>
           <w:sz w:val="26"/>
@@ -21964,8 +21962,8 @@
         </w:rPr>
         <w:t>: Chú thích hình 19</w:t>
       </w:r>
+      <w:bookmarkEnd w:id="113"/>
       <w:bookmarkEnd w:id="114"/>
-      <w:bookmarkEnd w:id="115"/>
     </w:p>
     <w:tbl>
       <w:tblPr>
@@ -22118,7 +22116,7 @@
           <w:szCs w:val="32"/>
         </w:rPr>
       </w:pPr>
-      <w:bookmarkStart w:id="116" w:name="_Toc513815896"/>
+      <w:bookmarkStart w:id="115" w:name="_Toc513815896"/>
       <w:r>
         <w:rPr>
           <w:rFonts w:ascii="Times New Roman" w:hAnsi="Times New Roman" w:cs="Times New Roman"/>
@@ -22129,7 +22127,7 @@
         <w:lastRenderedPageBreak/>
         <w:t>In Hóa Đơn</w:t>
       </w:r>
-      <w:bookmarkEnd w:id="116"/>
+      <w:bookmarkEnd w:id="115"/>
     </w:p>
     <w:p>
       <w:pPr>
@@ -22199,8 +22197,8 @@
           <w:szCs w:val="26"/>
         </w:rPr>
       </w:pPr>
-      <w:bookmarkStart w:id="117" w:name="_Toc513767604"/>
-      <w:bookmarkStart w:id="118" w:name="_Toc513815951"/>
+      <w:bookmarkStart w:id="116" w:name="_Toc513767604"/>
+      <w:bookmarkStart w:id="117" w:name="_Toc513815951"/>
       <w:r>
         <w:rPr>
           <w:sz w:val="26"/>
@@ -22251,8 +22249,8 @@
         </w:rPr>
         <w:t>: Giao diện chức năng in hóa đơn</w:t>
       </w:r>
+      <w:bookmarkEnd w:id="116"/>
       <w:bookmarkEnd w:id="117"/>
-      <w:bookmarkEnd w:id="118"/>
     </w:p>
     <w:p/>
     <w:p>
@@ -22265,8 +22263,8 @@
           <w:szCs w:val="26"/>
         </w:rPr>
       </w:pPr>
-      <w:bookmarkStart w:id="119" w:name="_Toc513767621"/>
-      <w:bookmarkStart w:id="120" w:name="_Toc513815968"/>
+      <w:bookmarkStart w:id="118" w:name="_Toc513767621"/>
+      <w:bookmarkStart w:id="119" w:name="_Toc513815968"/>
       <w:r>
         <w:rPr>
           <w:sz w:val="26"/>
@@ -22317,8 +22315,8 @@
         </w:rPr>
         <w:t>: Chú thích hình 20</w:t>
       </w:r>
+      <w:bookmarkEnd w:id="118"/>
       <w:bookmarkEnd w:id="119"/>
-      <w:bookmarkEnd w:id="120"/>
     </w:p>
     <w:tbl>
       <w:tblPr>
@@ -22419,7 +22417,7 @@
           <w:szCs w:val="32"/>
         </w:rPr>
       </w:pPr>
-      <w:bookmarkStart w:id="121" w:name="_Toc513815897"/>
+      <w:bookmarkStart w:id="120" w:name="_Toc513815897"/>
       <w:r>
         <w:rPr>
           <w:rFonts w:ascii="Times New Roman" w:hAnsi="Times New Roman" w:cs="Times New Roman"/>
@@ -22430,7 +22428,7 @@
         <w:lastRenderedPageBreak/>
         <w:t>Thông tin công ty</w:t>
       </w:r>
-      <w:bookmarkEnd w:id="121"/>
+      <w:bookmarkEnd w:id="120"/>
     </w:p>
     <w:p>
       <w:pPr>
@@ -22500,8 +22498,8 @@
           <w:szCs w:val="26"/>
         </w:rPr>
       </w:pPr>
-      <w:bookmarkStart w:id="122" w:name="_Toc513767605"/>
-      <w:bookmarkStart w:id="123" w:name="_Toc513815952"/>
+      <w:bookmarkStart w:id="121" w:name="_Toc513767605"/>
+      <w:bookmarkStart w:id="122" w:name="_Toc513815952"/>
       <w:r>
         <w:rPr>
           <w:sz w:val="26"/>
@@ -22552,8 +22550,8 @@
         </w:rPr>
         <w:t>: Giao diện thông tin công ty</w:t>
       </w:r>
+      <w:bookmarkEnd w:id="121"/>
       <w:bookmarkEnd w:id="122"/>
-      <w:bookmarkEnd w:id="123"/>
     </w:p>
     <w:p>
       <w:pPr>
@@ -22565,8 +22563,8 @@
           <w:szCs w:val="26"/>
         </w:rPr>
       </w:pPr>
-      <w:bookmarkStart w:id="124" w:name="_Toc513767622"/>
-      <w:bookmarkStart w:id="125" w:name="_Toc513815969"/>
+      <w:bookmarkStart w:id="123" w:name="_Toc513767622"/>
+      <w:bookmarkStart w:id="124" w:name="_Toc513815969"/>
       <w:r>
         <w:rPr>
           <w:sz w:val="26"/>
@@ -22617,8 +22615,8 @@
         </w:rPr>
         <w:t>: Chú thích hình 21</w:t>
       </w:r>
+      <w:bookmarkEnd w:id="123"/>
       <w:bookmarkEnd w:id="124"/>
-      <w:bookmarkEnd w:id="125"/>
     </w:p>
     <w:tbl>
       <w:tblPr>
@@ -22711,7 +22709,7 @@
           <w:szCs w:val="32"/>
         </w:rPr>
       </w:pPr>
-      <w:bookmarkStart w:id="126" w:name="_Toc513815898"/>
+      <w:bookmarkStart w:id="125" w:name="_Toc513815898"/>
       <w:r>
         <w:rPr>
           <w:rFonts w:ascii="Times New Roman" w:hAnsi="Times New Roman" w:cs="Times New Roman"/>
@@ -22721,7 +22719,7 @@
         </w:rPr>
         <w:t>Thông Tin Phần Mềm</w:t>
       </w:r>
-      <w:bookmarkEnd w:id="126"/>
+      <w:bookmarkEnd w:id="125"/>
     </w:p>
     <w:p>
       <w:pPr>
@@ -22791,8 +22789,8 @@
           <w:szCs w:val="26"/>
         </w:rPr>
       </w:pPr>
-      <w:bookmarkStart w:id="127" w:name="_Toc513767606"/>
-      <w:bookmarkStart w:id="128" w:name="_Toc513815953"/>
+      <w:bookmarkStart w:id="126" w:name="_Toc513767606"/>
+      <w:bookmarkStart w:id="127" w:name="_Toc513815953"/>
       <w:r>
         <w:rPr>
           <w:sz w:val="26"/>
@@ -22843,8 +22841,8 @@
         </w:rPr>
         <w:t>: Giao diện thông tin chương trình</w:t>
       </w:r>
+      <w:bookmarkEnd w:id="126"/>
       <w:bookmarkEnd w:id="127"/>
-      <w:bookmarkEnd w:id="128"/>
     </w:p>
     <w:p>
       <w:pPr>
@@ -22856,7 +22854,7 @@
           <w:szCs w:val="36"/>
         </w:rPr>
       </w:pPr>
-      <w:bookmarkStart w:id="129" w:name="_Toc513815899"/>
+      <w:bookmarkStart w:id="128" w:name="_Toc513815899"/>
       <w:r>
         <w:rPr>
           <w:rFonts w:ascii="Times New Roman" w:hAnsi="Times New Roman" w:cs="Times New Roman"/>
@@ -22866,7 +22864,7 @@
         <w:lastRenderedPageBreak/>
         <w:t>Cài đặt và kiểm thử.</w:t>
       </w:r>
-      <w:bookmarkEnd w:id="129"/>
+      <w:bookmarkEnd w:id="128"/>
     </w:p>
     <w:p>
       <w:pPr>
@@ -22885,7 +22883,7 @@
           <w:szCs w:val="32"/>
         </w:rPr>
       </w:pPr>
-      <w:bookmarkStart w:id="130" w:name="_Toc513815900"/>
+      <w:bookmarkStart w:id="129" w:name="_Toc513815900"/>
       <w:r>
         <w:rPr>
           <w:rFonts w:ascii="Times New Roman" w:hAnsi="Times New Roman" w:cs="Times New Roman"/>
@@ -22895,7 +22893,7 @@
         </w:rPr>
         <w:t>Cài đặt:</w:t>
       </w:r>
-      <w:bookmarkEnd w:id="130"/>
+      <w:bookmarkEnd w:id="129"/>
       <w:r>
         <w:rPr>
           <w:rFonts w:ascii="Times New Roman" w:hAnsi="Times New Roman" w:cs="Times New Roman"/>
@@ -22968,6 +22966,12 @@
         </w:rPr>
         <w:t>,</w:t>
       </w:r>
+      <w:r>
+        <w:rPr>
+          <w:color w:val="auto"/>
+        </w:rPr>
+        <w:t xml:space="preserve"> Microsoft SQL 2012 trở lên.</w:t>
+      </w:r>
     </w:p>
     <w:p>
       <w:pPr>
@@ -22976,6 +22980,7 @@
         <w:jc w:val="both"/>
         <w:rPr>
           <w:color w:val="auto"/>
+          <w:shd w:val="clear" w:color="auto" w:fill="FFFFFF"/>
         </w:rPr>
       </w:pPr>
       <w:r>
@@ -22990,6 +22995,79 @@
           <w:shd w:val="clear" w:color="auto" w:fill="FFFFFF"/>
         </w:rPr>
         <w:t xml:space="preserve"> Windows </w:t>
+      </w:r>
+    </w:p>
+    <w:p>
+      <w:pPr>
+        <w:pStyle w:val="Heading2"/>
+        <w:spacing w:line="360" w:lineRule="auto"/>
+        <w:jc w:val="both"/>
+      </w:pPr>
+      <w:r>
+        <w:t>Hướng dẫn sử dụng:</w:t>
+      </w:r>
+    </w:p>
+    <w:p>
+      <w:pPr>
+        <w:spacing w:line="360" w:lineRule="auto"/>
+        <w:ind w:left="1440"/>
+        <w:jc w:val="both"/>
+      </w:pPr>
+      <w:r>
+        <w:t>Truy cập Link github:</w:t>
+      </w:r>
+      <w:hyperlink r:id="rId45" w:history="1">
+        <w:r>
+          <w:rPr>
+            <w:rStyle w:val="Hyperlink"/>
+          </w:rPr>
+          <w:t>github</w:t>
+        </w:r>
+      </w:hyperlink>
+      <w:r>
+        <w:t xml:space="preserve"> clone về. </w:t>
+      </w:r>
+    </w:p>
+    <w:p>
+      <w:pPr>
+        <w:ind w:left="1440"/>
+        <w:jc w:val="both"/>
+      </w:pPr>
+      <w:r>
+        <w:t xml:space="preserve">Theo đường dẫn </w:t>
+      </w:r>
+      <w:r>
+        <w:t>QuanLyHoaDon</w:t>
+      </w:r>
+      <w:r>
+        <w:t>&gt;</w:t>
+      </w:r>
+      <w:r>
+        <w:t xml:space="preserve"> QuanLyHoaDonProject</w:t>
+      </w:r>
+      <w:r>
+        <w:t>&gt;</w:t>
+      </w:r>
+      <w:r>
+        <w:t xml:space="preserve"> Main</w:t>
+      </w:r>
+    </w:p>
+    <w:p>
+      <w:pPr>
+        <w:ind w:left="1440"/>
+        <w:jc w:val="both"/>
+      </w:pPr>
+      <w:r>
+        <w:t xml:space="preserve">Mở file App.config, sữa thẻ </w:t>
+      </w:r>
+      <w:r>
+        <w:t>connectionStrings</w:t>
+      </w:r>
+      <w:r>
+        <w:t xml:space="preserve"> phù hợp với máy</w:t>
+      </w:r>
+      <w:r>
+        <w:t>.</w:t>
       </w:r>
     </w:p>
     <w:p>
@@ -23004,7 +23082,7 @@
           <w:szCs w:val="32"/>
         </w:rPr>
       </w:pPr>
-      <w:bookmarkStart w:id="131" w:name="_Toc513815901"/>
+      <w:bookmarkStart w:id="130" w:name="_Toc513815901"/>
       <w:r>
         <w:rPr>
           <w:rFonts w:ascii="Times New Roman" w:hAnsi="Times New Roman" w:cs="Times New Roman"/>
@@ -23014,12 +23092,12 @@
         </w:rPr>
         <w:t>Kiểm tra:</w:t>
       </w:r>
-      <w:bookmarkEnd w:id="131"/>
+      <w:bookmarkEnd w:id="130"/>
     </w:p>
     <w:p>
       <w:pPr>
         <w:spacing w:line="360" w:lineRule="auto"/>
-        <w:ind w:left="709" w:firstLine="731"/>
+        <w:ind w:left="1440"/>
         <w:jc w:val="both"/>
       </w:pPr>
       <w:r>
@@ -23067,7 +23145,7 @@
           <w:szCs w:val="36"/>
         </w:rPr>
       </w:pPr>
-      <w:bookmarkStart w:id="132" w:name="_Toc513815902"/>
+      <w:bookmarkStart w:id="131" w:name="_Toc513815902"/>
       <w:r>
         <w:rPr>
           <w:rFonts w:ascii="Times New Roman" w:hAnsi="Times New Roman" w:cs="Times New Roman"/>
@@ -23076,7 +23154,7 @@
         </w:rPr>
         <w:t>Đánh giá và hướng phát triển</w:t>
       </w:r>
-      <w:bookmarkEnd w:id="132"/>
+      <w:bookmarkEnd w:id="131"/>
     </w:p>
     <w:p>
       <w:pPr>
@@ -23090,7 +23168,7 @@
           <w:szCs w:val="32"/>
         </w:rPr>
       </w:pPr>
-      <w:bookmarkStart w:id="133" w:name="_Toc513815903"/>
+      <w:bookmarkStart w:id="132" w:name="_Toc513815903"/>
       <w:r>
         <w:rPr>
           <w:rFonts w:ascii="Times New Roman" w:hAnsi="Times New Roman" w:cs="Times New Roman"/>
@@ -23100,7 +23178,7 @@
         </w:rPr>
         <w:t>Những phần đã thực hiện.</w:t>
       </w:r>
-      <w:bookmarkEnd w:id="133"/>
+      <w:bookmarkEnd w:id="132"/>
     </w:p>
     <w:p>
       <w:pPr>
@@ -23113,7 +23191,7 @@
           <w:szCs w:val="28"/>
         </w:rPr>
       </w:pPr>
-      <w:bookmarkStart w:id="134" w:name="_Toc513815904"/>
+      <w:bookmarkStart w:id="133" w:name="_Toc513815904"/>
       <w:r>
         <w:rPr>
           <w:rFonts w:ascii="Times New Roman" w:hAnsi="Times New Roman" w:cs="Times New Roman"/>
@@ -23122,7 +23200,7 @@
         </w:rPr>
         <w:t>Ưu điểm</w:t>
       </w:r>
-      <w:bookmarkEnd w:id="134"/>
+      <w:bookmarkEnd w:id="133"/>
     </w:p>
     <w:p>
       <w:pPr>
@@ -23223,6 +23301,7 @@
         <w:jc w:val="both"/>
       </w:pPr>
       <w:r>
+        <w:lastRenderedPageBreak/>
         <w:t xml:space="preserve">Chức năng nhập thông tin đảm bảo được </w:t>
       </w:r>
       <w:r>
@@ -23257,7 +23336,7 @@
           <w:szCs w:val="28"/>
         </w:rPr>
       </w:pPr>
-      <w:bookmarkStart w:id="135" w:name="_Toc513815905"/>
+      <w:bookmarkStart w:id="134" w:name="_Toc513815905"/>
       <w:r>
         <w:rPr>
           <w:rFonts w:ascii="Times New Roman" w:hAnsi="Times New Roman" w:cs="Times New Roman"/>
@@ -23267,7 +23346,7 @@
         <w:lastRenderedPageBreak/>
         <w:t>Nhược điểm</w:t>
       </w:r>
-      <w:bookmarkEnd w:id="135"/>
+      <w:bookmarkEnd w:id="134"/>
     </w:p>
     <w:p>
       <w:pPr>
@@ -23295,7 +23374,7 @@
         <w:spacing w:line="360" w:lineRule="auto"/>
         <w:jc w:val="both"/>
       </w:pPr>
-      <w:bookmarkStart w:id="136" w:name="_Toc513815906"/>
+      <w:bookmarkStart w:id="135" w:name="_Toc513815906"/>
       <w:r>
         <w:rPr>
           <w:rFonts w:ascii="Times New Roman" w:hAnsi="Times New Roman" w:cs="Times New Roman"/>
@@ -23307,7 +23386,7 @@
       <w:r>
         <w:t>.</w:t>
       </w:r>
-      <w:bookmarkEnd w:id="136"/>
+      <w:bookmarkEnd w:id="135"/>
     </w:p>
     <w:p>
       <w:pPr>
@@ -23350,6 +23429,7 @@
     <w:p>
       <w:pPr>
         <w:pStyle w:val="Heading1"/>
+        <w:spacing w:line="360" w:lineRule="auto"/>
         <w:jc w:val="both"/>
         <w:rPr>
           <w:rFonts w:ascii="Times New Roman" w:hAnsi="Times New Roman" w:cs="Times New Roman"/>
@@ -23357,7 +23437,7 @@
           <w:szCs w:val="36"/>
         </w:rPr>
       </w:pPr>
-      <w:bookmarkStart w:id="137" w:name="_Toc513815907"/>
+      <w:bookmarkStart w:id="136" w:name="_Toc513815907"/>
       <w:r>
         <w:rPr>
           <w:rFonts w:ascii="Times New Roman" w:hAnsi="Times New Roman" w:cs="Times New Roman"/>
@@ -23366,7 +23446,7 @@
         </w:rPr>
         <w:t>Kết luận</w:t>
       </w:r>
-      <w:bookmarkEnd w:id="137"/>
+      <w:bookmarkEnd w:id="136"/>
     </w:p>
     <w:p>
       <w:pPr>
@@ -23396,7 +23476,7 @@
           <w:numId w:val="0"/>
         </w:numPr>
       </w:pPr>
-      <w:bookmarkStart w:id="138" w:name="_Toc513815908"/>
+      <w:bookmarkStart w:id="137" w:name="_Toc513815908"/>
       <w:r>
         <w:rPr>
           <w:rFonts w:ascii="Times New Roman" w:hAnsi="Times New Roman" w:cs="Times New Roman"/>
@@ -23408,14 +23488,14 @@
       <w:r>
         <w:t>:</w:t>
       </w:r>
-      <w:hyperlink r:id="rId45" w:history="1">
+      <w:hyperlink r:id="rId46" w:history="1">
         <w:r>
           <w:rPr>
             <w:rStyle w:val="Hyperlink"/>
           </w:rPr>
           <w:t>Link</w:t>
         </w:r>
-        <w:bookmarkEnd w:id="138"/>
+        <w:bookmarkEnd w:id="137"/>
       </w:hyperlink>
     </w:p>
     <w:p>
@@ -23425,13 +23505,14 @@
           <w:ilvl w:val="0"/>
           <w:numId w:val="0"/>
         </w:numPr>
+        <w:spacing w:line="360" w:lineRule="auto"/>
         <w:rPr>
           <w:rFonts w:ascii="Times New Roman" w:hAnsi="Times New Roman" w:cs="Times New Roman"/>
           <w:sz w:val="36"/>
           <w:szCs w:val="36"/>
         </w:rPr>
       </w:pPr>
-      <w:bookmarkStart w:id="139" w:name="_Toc513815909"/>
+      <w:bookmarkStart w:id="138" w:name="_Toc513815909"/>
       <w:r>
         <w:rPr>
           <w:rFonts w:ascii="Times New Roman" w:hAnsi="Times New Roman" w:cs="Times New Roman"/>
@@ -23440,6 +23521,8 @@
         </w:rPr>
         <w:t>Tài liệu tham khảo:</w:t>
       </w:r>
+      <w:bookmarkStart w:id="139" w:name="_GoBack"/>
+      <w:bookmarkEnd w:id="138"/>
       <w:bookmarkEnd w:id="139"/>
     </w:p>
     <w:p>
@@ -23449,12 +23532,13 @@
           <w:ilvl w:val="0"/>
           <w:numId w:val="15"/>
         </w:numPr>
+        <w:spacing w:line="360" w:lineRule="auto"/>
         <w:jc w:val="both"/>
         <w:rPr>
           <w:color w:val="auto"/>
         </w:rPr>
       </w:pPr>
-      <w:hyperlink r:id="rId46" w:history="1">
+      <w:hyperlink r:id="rId47" w:history="1">
         <w:r>
           <w:rPr>
             <w:rStyle w:val="Hyperlink"/>
@@ -23493,6 +23577,7 @@
           <w:ilvl w:val="0"/>
           <w:numId w:val="15"/>
         </w:numPr>
+        <w:spacing w:line="360" w:lineRule="auto"/>
         <w:jc w:val="both"/>
         <w:rPr>
           <w:color w:val="auto"/>
@@ -23512,6 +23597,7 @@
           <w:ilvl w:val="0"/>
           <w:numId w:val="15"/>
         </w:numPr>
+        <w:spacing w:line="360" w:lineRule="auto"/>
         <w:jc w:val="both"/>
         <w:rPr>
           <w:color w:val="auto"/>
@@ -23536,7 +23622,7 @@
           <w:color w:val="auto"/>
         </w:rPr>
       </w:pPr>
-      <w:hyperlink r:id="rId47" w:history="1">
+      <w:hyperlink r:id="rId48" w:history="1">
         <w:r>
           <w:rPr>
             <w:rStyle w:val="Hyperlink"/>
@@ -23559,7 +23645,7 @@
           <w:u w:val="none"/>
         </w:rPr>
       </w:pPr>
-      <w:hyperlink r:id="rId48" w:history="1">
+      <w:hyperlink r:id="rId49" w:history="1">
         <w:r>
           <w:rPr>
             <w:rStyle w:val="Hyperlink"/>
@@ -23580,7 +23666,7 @@
           <w:color w:val="auto"/>
         </w:rPr>
       </w:pPr>
-      <w:hyperlink r:id="rId49" w:history="1">
+      <w:hyperlink r:id="rId50" w:history="1">
         <w:r>
           <w:rPr>
             <w:rStyle w:val="Hyperlink"/>
@@ -23601,8 +23687,8 @@
       </w:pPr>
     </w:p>
     <w:sectPr>
-      <w:headerReference w:type="default" r:id="rId50"/>
-      <w:footerReference w:type="default" r:id="rId51"/>
+      <w:headerReference w:type="default" r:id="rId51"/>
+      <w:footerReference w:type="default" r:id="rId52"/>
       <w:pgSz w:w="11909" w:h="16834" w:code="9"/>
       <w:pgMar w:top="1440" w:right="1440" w:bottom="1440" w:left="1440" w:header="720" w:footer="720" w:gutter="0"/>
       <w:pgNumType w:start="1"/>
@@ -23753,7 +23839,7 @@
                               <w:noProof/>
                               <w:color w:val="0F243E" w:themeColor="text2" w:themeShade="80"/>
                             </w:rPr>
-                            <w:t>2</w:t>
+                            <w:t>27</w:t>
                           </w:r>
                           <w:r>
                             <w:rPr>
@@ -23821,7 +23907,7 @@
                         <w:noProof/>
                         <w:color w:val="0F243E" w:themeColor="text2" w:themeShade="80"/>
                       </w:rPr>
-                      <w:t>2</w:t>
+                      <w:t>27</w:t>
                     </w:r>
                     <w:r>
                       <w:rPr>
@@ -27902,7 +27988,7 @@
 </file>
 
 <file path=customXml/itemProps1.xml><?xml version="1.0" encoding="utf-8"?>
-<ds:datastoreItem xmlns:ds="http://schemas.openxmlformats.org/officeDocument/2006/customXml" ds:itemID="{14EA39F8-1EDE-4FC9-8570-C729B87A9748}">
+<ds:datastoreItem xmlns:ds="http://schemas.openxmlformats.org/officeDocument/2006/customXml" ds:itemID="{38594D77-8A37-40AE-BC3C-9E3C676FF5AA}">
   <ds:schemaRefs>
     <ds:schemaRef ds:uri="http://schemas.openxmlformats.org/officeDocument/2006/bibliography"/>
   </ds:schemaRefs>

</xml_diff>